<commit_message>
Added content to week 1
</commit_message>
<xml_diff>
--- a/week1/notes-and-exercises/W01 Creating a Portfolio.docx
+++ b/week1/notes-and-exercises/W01 Creating a Portfolio.docx
@@ -341,10 +341,7 @@
         <w:fldChar w:fldCharType="begin"/>
       </w:r>
       <w:r>
-        <w:instrText xml:space="preserve"> HYPERLINK "https://github.com</w:instrText>
-      </w:r>
-      <w:r>
-        <w:instrText xml:space="preserve">/" \t "_blank" </w:instrText>
+        <w:instrText xml:space="preserve"> HYPERLINK "https://github.com/" \t "_blank" </w:instrText>
       </w:r>
       <w:r>
         <w:fldChar w:fldCharType="separate"/>
@@ -3374,6 +3371,9 @@
     </w:p>
     <w:p>
       <w:r>
+        <w:rPr>
+          <w:noProof/>
+        </w:rPr>
         <w:drawing>
           <wp:inline distT="0" distB="0" distL="0" distR="0" wp14:anchorId="576C7128" wp14:editId="7EE127D7">
             <wp:extent cx="4608329" cy="3741313"/>
@@ -3488,6 +3488,554 @@
       </w:hyperlink>
     </w:p>
     <w:p/>
+    <w:p>
+      <w:pPr>
+        <w:rPr>
+          <w:b/>
+          <w:bCs/>
+        </w:rPr>
+      </w:pPr>
+      <w:r>
+        <w:rPr>
+          <w:b/>
+          <w:bCs/>
+        </w:rPr>
+        <w:t>Master Mobile UX Course</w:t>
+      </w:r>
+    </w:p>
+    <w:p>
+      <w:hyperlink r:id="rId16" w:history="1">
+        <w:r>
+          <w:rPr>
+            <w:rStyle w:val="Hyperlink"/>
+          </w:rPr>
+          <w:t>https://www.sitepoint.com/premium/courses/master-mobile-ux-2952</w:t>
+        </w:r>
+      </w:hyperlink>
+    </w:p>
+    <w:p>
+      <w:pPr>
+        <w:rPr>
+          <w:b/>
+          <w:bCs/>
+        </w:rPr>
+      </w:pPr>
+    </w:p>
+    <w:p>
+      <w:pPr>
+        <w:rPr>
+          <w:i/>
+          <w:iCs/>
+        </w:rPr>
+      </w:pPr>
+      <w:r>
+        <w:rPr>
+          <w:i/>
+          <w:iCs/>
+        </w:rPr>
+        <w:t>Master Mobile UX</w:t>
+      </w:r>
+    </w:p>
+    <w:p>
+      <w:pPr>
+        <w:pStyle w:val="ListParagraph"/>
+        <w:numPr>
+          <w:ilvl w:val="0"/>
+          <w:numId w:val="2"/>
+        </w:numPr>
+      </w:pPr>
+      <w:r>
+        <w:t>Design for mobile first</w:t>
+      </w:r>
+      <w:r>
+        <w:t xml:space="preserve">. You will focus on functionality. </w:t>
+      </w:r>
+      <w:r>
+        <w:t>This helps you to focus on your content and your functionality. When you start small and build up, it makes everything better.</w:t>
+      </w:r>
+    </w:p>
+    <w:p>
+      <w:pPr>
+        <w:pStyle w:val="ListParagraph"/>
+        <w:numPr>
+          <w:ilvl w:val="0"/>
+          <w:numId w:val="2"/>
+        </w:numPr>
+      </w:pPr>
+      <w:r>
+        <w:t>Just because your website it responsive, does not mean it is mobile first.</w:t>
+      </w:r>
+    </w:p>
+    <w:p/>
+    <w:p>
+      <w:pPr>
+        <w:rPr>
+          <w:i/>
+          <w:iCs/>
+        </w:rPr>
+      </w:pPr>
+      <w:r>
+        <w:rPr>
+          <w:i/>
+          <w:iCs/>
+        </w:rPr>
+        <w:t>Improving UX by understanding users</w:t>
+      </w:r>
+    </w:p>
+    <w:p>
+      <w:pPr>
+        <w:rPr>
+          <w:i/>
+          <w:iCs/>
+        </w:rPr>
+      </w:pPr>
+    </w:p>
+    <w:p>
+      <w:r>
+        <w:t>“It is really hard to design products by focus groups. A lot of times, people don’t know what they want until you show it to them.” – Steve Jobs</w:t>
+      </w:r>
+    </w:p>
+    <w:p>
+      <w:pPr>
+        <w:pStyle w:val="ListParagraph"/>
+        <w:numPr>
+          <w:ilvl w:val="1"/>
+          <w:numId w:val="3"/>
+        </w:numPr>
+      </w:pPr>
+      <w:r>
+        <w:lastRenderedPageBreak/>
+        <w:t>Be there for the user.</w:t>
+      </w:r>
+    </w:p>
+    <w:p>
+      <w:pPr>
+        <w:pStyle w:val="ListParagraph"/>
+        <w:numPr>
+          <w:ilvl w:val="1"/>
+          <w:numId w:val="3"/>
+        </w:numPr>
+      </w:pPr>
+      <w:r>
+        <w:t>Be Useful. Provide the users for what they came for as quickly as possible.</w:t>
+      </w:r>
+    </w:p>
+    <w:p>
+      <w:pPr>
+        <w:pStyle w:val="ListParagraph"/>
+        <w:numPr>
+          <w:ilvl w:val="1"/>
+          <w:numId w:val="3"/>
+        </w:numPr>
+      </w:pPr>
+      <w:r>
+        <w:t>Be quick. A single tap or click makes a difference.</w:t>
+      </w:r>
+    </w:p>
+    <w:p>
+      <w:pPr>
+        <w:pStyle w:val="ListParagraph"/>
+        <w:numPr>
+          <w:ilvl w:val="1"/>
+          <w:numId w:val="3"/>
+        </w:numPr>
+      </w:pPr>
+      <w:r>
+        <w:t>Reachability matters. Think about what fingers the users will be using.</w:t>
+      </w:r>
+      <w:r>
+        <w:t xml:space="preserve"> A lot of people use their thumbs at the bottom of the device.</w:t>
+      </w:r>
+      <w:r>
+        <w:t xml:space="preserve"> Make key items in easy to reach places.</w:t>
+      </w:r>
+    </w:p>
+    <w:p>
+      <w:pPr>
+        <w:pStyle w:val="ListParagraph"/>
+        <w:numPr>
+          <w:ilvl w:val="1"/>
+          <w:numId w:val="3"/>
+        </w:numPr>
+      </w:pPr>
+      <w:r>
+        <w:t>Make things load quickly. Reduce image usage. Use SVG/</w:t>
+      </w:r>
+      <w:proofErr w:type="spellStart"/>
+      <w:r>
+        <w:t>webfonts</w:t>
+      </w:r>
+      <w:proofErr w:type="spellEnd"/>
+      <w:r>
+        <w:t xml:space="preserve"> are lower bandwidth. Optimize and minify CSS and JS files. Remove whitespace and unused code.</w:t>
+      </w:r>
+      <w:r>
+        <w:t xml:space="preserve"> GZIP files to eliminate unnecessary data.</w:t>
+      </w:r>
+    </w:p>
+    <w:p/>
+    <w:p>
+      <w:pPr>
+        <w:rPr>
+          <w:i/>
+          <w:iCs/>
+        </w:rPr>
+      </w:pPr>
+      <w:r>
+        <w:rPr>
+          <w:i/>
+          <w:iCs/>
+        </w:rPr>
+        <w:t>Better Mobile UX with Strategic Menu Design</w:t>
+      </w:r>
+    </w:p>
+    <w:p/>
+    <w:p>
+      <w:r>
+        <w:t xml:space="preserve">Be empathetic to user’s needs. </w:t>
+      </w:r>
+    </w:p>
+    <w:p>
+      <w:r>
+        <w:t>Move the primary controls to the bottom of the screen.</w:t>
+      </w:r>
+    </w:p>
+    <w:p>
+      <w:r>
+        <w:drawing>
+          <wp:inline distT="0" distB="0" distL="0" distR="0" wp14:anchorId="3544FB05" wp14:editId="5D83DC42">
+            <wp:extent cx="2089381" cy="3367540"/>
+            <wp:effectExtent l="0" t="0" r="6350" b="0"/>
+            <wp:docPr id="4" name="Picture 4" descr="Graphical user interface, application&#10;&#10;Description automatically generated"/>
+            <wp:cNvGraphicFramePr>
+              <a:graphicFrameLocks xmlns:a="http://schemas.openxmlformats.org/drawingml/2006/main" noChangeAspect="1"/>
+            </wp:cNvGraphicFramePr>
+            <a:graphic xmlns:a="http://schemas.openxmlformats.org/drawingml/2006/main">
+              <a:graphicData uri="http://schemas.openxmlformats.org/drawingml/2006/picture">
+                <pic:pic xmlns:pic="http://schemas.openxmlformats.org/drawingml/2006/picture">
+                  <pic:nvPicPr>
+                    <pic:cNvPr id="4" name="Picture 4" descr="Graphical user interface, application&#10;&#10;Description automatically generated"/>
+                    <pic:cNvPicPr/>
+                  </pic:nvPicPr>
+                  <pic:blipFill>
+                    <a:blip r:embed="rId17"/>
+                    <a:stretch>
+                      <a:fillRect/>
+                    </a:stretch>
+                  </pic:blipFill>
+                  <pic:spPr>
+                    <a:xfrm>
+                      <a:off x="0" y="0"/>
+                      <a:ext cx="2111182" cy="3402678"/>
+                    </a:xfrm>
+                    <a:prstGeom prst="rect">
+                      <a:avLst/>
+                    </a:prstGeom>
+                  </pic:spPr>
+                </pic:pic>
+              </a:graphicData>
+            </a:graphic>
+          </wp:inline>
+        </w:drawing>
+      </w:r>
+    </w:p>
+    <w:p/>
+    <w:p>
+      <w:r>
+        <w:t>Don’t settle for “good enough”. Always strive for amazing.</w:t>
+      </w:r>
+    </w:p>
+    <w:p>
+      <w:r>
+        <w:t xml:space="preserve">For a menu button, have a menu with a border. Hamburger menus are confusing to users. </w:t>
+      </w:r>
+    </w:p>
+    <w:p>
+      <w:pPr>
+        <w:rPr>
+          <w:i/>
+          <w:iCs/>
+        </w:rPr>
+      </w:pPr>
+      <w:r>
+        <w:rPr>
+          <w:i/>
+          <w:iCs/>
+        </w:rPr>
+        <w:drawing>
+          <wp:inline distT="0" distB="0" distL="0" distR="0" wp14:anchorId="63E5B26F" wp14:editId="0243E9F6">
+            <wp:extent cx="3354946" cy="1628009"/>
+            <wp:effectExtent l="0" t="0" r="0" b="0"/>
+            <wp:docPr id="5" name="Picture 5" descr="Graphical user interface, text, application, chat or text message&#10;&#10;Description automatically generated"/>
+            <wp:cNvGraphicFramePr>
+              <a:graphicFrameLocks xmlns:a="http://schemas.openxmlformats.org/drawingml/2006/main" noChangeAspect="1"/>
+            </wp:cNvGraphicFramePr>
+            <a:graphic xmlns:a="http://schemas.openxmlformats.org/drawingml/2006/main">
+              <a:graphicData uri="http://schemas.openxmlformats.org/drawingml/2006/picture">
+                <pic:pic xmlns:pic="http://schemas.openxmlformats.org/drawingml/2006/picture">
+                  <pic:nvPicPr>
+                    <pic:cNvPr id="5" name="Picture 5" descr="Graphical user interface, text, application, chat or text message&#10;&#10;Description automatically generated"/>
+                    <pic:cNvPicPr/>
+                  </pic:nvPicPr>
+                  <pic:blipFill>
+                    <a:blip r:embed="rId18"/>
+                    <a:stretch>
+                      <a:fillRect/>
+                    </a:stretch>
+                  </pic:blipFill>
+                  <pic:spPr>
+                    <a:xfrm>
+                      <a:off x="0" y="0"/>
+                      <a:ext cx="3356919" cy="1628966"/>
+                    </a:xfrm>
+                    <a:prstGeom prst="rect">
+                      <a:avLst/>
+                    </a:prstGeom>
+                  </pic:spPr>
+                </pic:pic>
+              </a:graphicData>
+            </a:graphic>
+          </wp:inline>
+        </w:drawing>
+      </w:r>
+    </w:p>
+    <w:p>
+      <w:r>
+        <w:lastRenderedPageBreak/>
+        <w:t xml:space="preserve">Evolve with the tech and do research on how to improve the user experience. </w:t>
+      </w:r>
+    </w:p>
+    <w:p/>
+    <w:p>
+      <w:pPr>
+        <w:rPr>
+          <w:i/>
+          <w:iCs/>
+        </w:rPr>
+      </w:pPr>
+      <w:r>
+        <w:rPr>
+          <w:i/>
+          <w:iCs/>
+        </w:rPr>
+        <w:t>Designing Intuitive and Mobile Friendly Forms</w:t>
+      </w:r>
+    </w:p>
+    <w:p/>
+    <w:p>
+      <w:r>
+        <w:t>Ditch the labels and have them display inside the fields instead.</w:t>
+      </w:r>
+    </w:p>
+    <w:p>
+      <w:r>
+        <w:t>Make the inputs taller.</w:t>
+      </w:r>
+    </w:p>
+    <w:p>
+      <w:r>
+        <w:drawing>
+          <wp:inline distT="0" distB="0" distL="0" distR="0" wp14:anchorId="2D3C03A2" wp14:editId="3526098B">
+            <wp:extent cx="2438573" cy="3573887"/>
+            <wp:effectExtent l="0" t="0" r="0" b="0"/>
+            <wp:docPr id="6" name="Picture 6" descr="A picture containing text, monitor, screenshot&#10;&#10;Description automatically generated"/>
+            <wp:cNvGraphicFramePr>
+              <a:graphicFrameLocks xmlns:a="http://schemas.openxmlformats.org/drawingml/2006/main" noChangeAspect="1"/>
+            </wp:cNvGraphicFramePr>
+            <a:graphic xmlns:a="http://schemas.openxmlformats.org/drawingml/2006/main">
+              <a:graphicData uri="http://schemas.openxmlformats.org/drawingml/2006/picture">
+                <pic:pic xmlns:pic="http://schemas.openxmlformats.org/drawingml/2006/picture">
+                  <pic:nvPicPr>
+                    <pic:cNvPr id="6" name="Picture 6" descr="A picture containing text, monitor, screenshot&#10;&#10;Description automatically generated"/>
+                    <pic:cNvPicPr/>
+                  </pic:nvPicPr>
+                  <pic:blipFill>
+                    <a:blip r:embed="rId19"/>
+                    <a:stretch>
+                      <a:fillRect/>
+                    </a:stretch>
+                  </pic:blipFill>
+                  <pic:spPr>
+                    <a:xfrm>
+                      <a:off x="0" y="0"/>
+                      <a:ext cx="2447725" cy="3587299"/>
+                    </a:xfrm>
+                    <a:prstGeom prst="rect">
+                      <a:avLst/>
+                    </a:prstGeom>
+                  </pic:spPr>
+                </pic:pic>
+              </a:graphicData>
+            </a:graphic>
+          </wp:inline>
+        </w:drawing>
+      </w:r>
+    </w:p>
+    <w:p/>
+    <w:p>
+      <w:r>
+        <w:t>Use float labels for when the user clicks on the field.</w:t>
+      </w:r>
+    </w:p>
+    <w:p>
+      <w:r>
+        <w:drawing>
+          <wp:inline distT="0" distB="0" distL="0" distR="0" wp14:anchorId="4EA50E56" wp14:editId="2D23D33C">
+            <wp:extent cx="4610100" cy="685800"/>
+            <wp:effectExtent l="0" t="0" r="0" b="0"/>
+            <wp:docPr id="7" name="Picture 7" descr="Background pattern&#10;&#10;Description automatically generated with low confidence"/>
+            <wp:cNvGraphicFramePr>
+              <a:graphicFrameLocks xmlns:a="http://schemas.openxmlformats.org/drawingml/2006/main" noChangeAspect="1"/>
+            </wp:cNvGraphicFramePr>
+            <a:graphic xmlns:a="http://schemas.openxmlformats.org/drawingml/2006/main">
+              <a:graphicData uri="http://schemas.openxmlformats.org/drawingml/2006/picture">
+                <pic:pic xmlns:pic="http://schemas.openxmlformats.org/drawingml/2006/picture">
+                  <pic:nvPicPr>
+                    <pic:cNvPr id="7" name="Picture 7" descr="Background pattern&#10;&#10;Description automatically generated with low confidence"/>
+                    <pic:cNvPicPr/>
+                  </pic:nvPicPr>
+                  <pic:blipFill>
+                    <a:blip r:embed="rId20"/>
+                    <a:stretch>
+                      <a:fillRect/>
+                    </a:stretch>
+                  </pic:blipFill>
+                  <pic:spPr>
+                    <a:xfrm>
+                      <a:off x="0" y="0"/>
+                      <a:ext cx="4610100" cy="685800"/>
+                    </a:xfrm>
+                    <a:prstGeom prst="rect">
+                      <a:avLst/>
+                    </a:prstGeom>
+                  </pic:spPr>
+                </pic:pic>
+              </a:graphicData>
+            </a:graphic>
+          </wp:inline>
+        </w:drawing>
+      </w:r>
+    </w:p>
+    <w:p/>
+    <w:p>
+      <w:r>
+        <w:t xml:space="preserve">Make the fields to select larger! </w:t>
+      </w:r>
+      <w:r>
+        <w:t xml:space="preserve">Only ask for the information you need. </w:t>
+      </w:r>
+      <w:r>
+        <w:t>Make fields appear/disappear based on user input.</w:t>
+      </w:r>
+    </w:p>
+    <w:p/>
+    <w:p>
+      <w:r>
+        <w:t xml:space="preserve">Break the form into sections. “Pagination”. </w:t>
+      </w:r>
+    </w:p>
+    <w:p/>
+    <w:p>
+      <w:r>
+        <w:t xml:space="preserve">Enable autocomplete. </w:t>
+      </w:r>
+    </w:p>
+    <w:p/>
+    <w:p>
+      <w:r>
+        <w:t xml:space="preserve">When a user enters a password, show passwords by default, but allow them to mask the password if they need to do so. </w:t>
+      </w:r>
+    </w:p>
+    <w:p/>
+    <w:p>
+      <w:r>
+        <w:t xml:space="preserve">For credit card info, space the numbers for them, auto advance to the next field. </w:t>
+      </w:r>
+    </w:p>
+    <w:p/>
+    <w:p>
+      <w:r>
+        <w:lastRenderedPageBreak/>
+        <w:t>Present the users with the correct keyboard that you need.</w:t>
+      </w:r>
+      <w:r>
+        <w:t xml:space="preserve"> For numbers, bring up the number pad. </w:t>
+      </w:r>
+    </w:p>
+    <w:p/>
+    <w:p>
+      <w:r>
+        <w:t>For phone numbers, make them an anchor tag so they can make the call just by tapping on the number. Make a popup that asks them if they want to call.</w:t>
+      </w:r>
+    </w:p>
+    <w:p/>
+    <w:p>
+      <w:pPr>
+        <w:rPr>
+          <w:i/>
+          <w:iCs/>
+        </w:rPr>
+      </w:pPr>
+      <w:r>
+        <w:rPr>
+          <w:i/>
+          <w:iCs/>
+        </w:rPr>
+        <w:t>Designing a better mobile advertising user experience</w:t>
+      </w:r>
+    </w:p>
+    <w:p>
+      <w:pPr>
+        <w:rPr>
+          <w:i/>
+          <w:iCs/>
+        </w:rPr>
+      </w:pPr>
+    </w:p>
+    <w:p>
+      <w:r>
+        <w:t xml:space="preserve">Before you advertise, research. Know how people are using a device. </w:t>
+      </w:r>
+    </w:p>
+    <w:p>
+      <w:r>
+        <w:t>Don’t use popups. People hate them.</w:t>
+      </w:r>
+      <w:r>
+        <w:t xml:space="preserve"> </w:t>
+      </w:r>
+    </w:p>
+    <w:p>
+      <w:r>
+        <w:t xml:space="preserve">Make ads inside content small and simple. </w:t>
+      </w:r>
+      <w:r>
+        <w:t>You can make a larger ad appear when the smaller one is clicked.</w:t>
+      </w:r>
+      <w:r>
+        <w:t xml:space="preserve"> </w:t>
+      </w:r>
+    </w:p>
+    <w:p>
+      <w:r>
+        <w:t xml:space="preserve">You can use video ads. </w:t>
+      </w:r>
+    </w:p>
+    <w:p>
+      <w:r>
+        <w:t xml:space="preserve">Make the small ad a window that shows the full ad as the user scrolls. </w:t>
+      </w:r>
+      <w:r>
+        <w:br/>
+        <w:t xml:space="preserve">People did not come for </w:t>
+      </w:r>
+      <w:r>
+        <w:t>ads;</w:t>
+      </w:r>
+      <w:r>
+        <w:t xml:space="preserve"> they came for content. Give them content first. </w:t>
+      </w:r>
+    </w:p>
     <w:sectPr>
       <w:pgSz w:w="12240" w:h="15840"/>
       <w:pgMar w:top="1440" w:right="1440" w:bottom="1440" w:left="1440" w:header="720" w:footer="720" w:gutter="0"/>

</xml_diff>